<commit_message>
Upgrade error handling and user input
</commit_message>
<xml_diff>
--- a/Getting_Started.docx
+++ b/Getting_Started.docx
@@ -322,23 +322,7 @@
           <w:sz w:val="24"/>
           <w:szCs w:val="24"/>
         </w:rPr>
-        <w:t>Git Bash option</w:t>
-      </w:r>
-      <w:r>
-        <w:rPr>
-          <w:rFonts w:cstheme="minorHAnsi"/>
-          <w:sz w:val="24"/>
-          <w:szCs w:val="24"/>
-        </w:rPr>
-        <w:t xml:space="preserve"> with HTTPS</w:t>
-      </w:r>
-      <w:r>
-        <w:rPr>
-          <w:rFonts w:cstheme="minorHAnsi"/>
-          <w:sz w:val="24"/>
-          <w:szCs w:val="24"/>
-        </w:rPr>
-        <w:t>:</w:t>
+        <w:t>Git Bash option with HTTPS:</w:t>
       </w:r>
     </w:p>
     <w:p>
@@ -583,19 +567,7 @@
           <w:sz w:val="24"/>
           <w:szCs w:val="24"/>
         </w:rPr>
-        <w:t>pip install -r requirements.txt</w:t>
-      </w:r>
-      <w:r>
-        <w:rPr>
-          <w:rFonts w:cstheme="minorHAnsi"/>
-          <w:b/>
-          <w:bCs/>
-          <w:i/>
-          <w:iCs/>
-          <w:sz w:val="24"/>
-          <w:szCs w:val="24"/>
-        </w:rPr>
-        <w:t xml:space="preserve"> --user</w:t>
+        <w:t>pip install -r requirements.txt --user</w:t>
       </w:r>
       <w:r>
         <w:rPr>
@@ -710,16 +682,6 @@
         <w:pStyle w:val="NoSpacing"/>
         <w:rPr>
           <w:rFonts w:cstheme="minorHAnsi"/>
-          <w:sz w:val="24"/>
-          <w:szCs w:val="24"/>
-        </w:rPr>
-      </w:pPr>
-    </w:p>
-    <w:p>
-      <w:pPr>
-        <w:pStyle w:val="NoSpacing"/>
-        <w:rPr>
-          <w:rFonts w:cstheme="minorHAnsi"/>
           <w:b/>
           <w:bCs/>
           <w:sz w:val="24"/>
@@ -932,8 +894,8 @@
         </w:rPr>
         <w:lastRenderedPageBreak/>
         <w:drawing>
-          <wp:inline distT="0" distB="0" distL="0" distR="0" wp14:anchorId="1D883897" wp14:editId="2F34196A">
-            <wp:extent cx="5095875" cy="2898075"/>
+          <wp:inline distT="0" distB="0" distL="0" distR="0" wp14:anchorId="1D883897" wp14:editId="3023E109">
+            <wp:extent cx="5928946" cy="3371850"/>
             <wp:effectExtent l="0" t="0" r="0" b="0"/>
             <wp:docPr id="2" name="Picture 2"/>
             <wp:cNvGraphicFramePr>
@@ -962,7 +924,7 @@
                   <pic:spPr bwMode="auto">
                     <a:xfrm>
                       <a:off x="0" y="0"/>
-                      <a:ext cx="5115103" cy="2909010"/>
+                      <a:ext cx="5966235" cy="3393056"/>
                     </a:xfrm>
                     <a:prstGeom prst="rect">
                       <a:avLst/>
@@ -1187,7 +1149,7 @@
           <w:sz w:val="24"/>
           <w:szCs w:val="24"/>
         </w:rPr>
-        <w:t xml:space="preserve">Use either the Anaconda prompt or the Windows command prompt (cmd) </w:t>
+        <w:t xml:space="preserve">Use the Anaconda prompt </w:t>
       </w:r>
       <w:r>
         <w:rPr>
@@ -1241,7 +1203,7 @@
           <w:szCs w:val="24"/>
         </w:rPr>
         <w:drawing>
-          <wp:inline distT="0" distB="0" distL="0" distR="0" wp14:anchorId="7A694052" wp14:editId="184885BD">
+          <wp:inline distT="0" distB="0" distL="0" distR="0" wp14:anchorId="7A694052" wp14:editId="37855179">
             <wp:extent cx="5943600" cy="949960"/>
             <wp:effectExtent l="0" t="0" r="0" b="2540"/>
             <wp:docPr id="3" name="Picture 3" descr="Graphical user interface, text&#10;&#10;Description automatically generated"/>
@@ -1263,7 +1225,7 @@
                   <pic:spPr bwMode="auto">
                     <a:xfrm>
                       <a:off x="0" y="0"/>
-                      <a:ext cx="5943600" cy="949960"/>
+                      <a:ext cx="5950554" cy="951071"/>
                     </a:xfrm>
                     <a:prstGeom prst="rect">
                       <a:avLst/>
@@ -1299,148 +1261,6 @@
         <w:pStyle w:val="NoSpacing"/>
         <w:rPr>
           <w:rFonts w:cstheme="minorHAnsi"/>
-          <w:i/>
-          <w:iCs/>
-          <w:sz w:val="24"/>
-          <w:szCs w:val="24"/>
-        </w:rPr>
-      </w:pPr>
-      <w:r>
-        <w:rPr>
-          <w:rFonts w:cstheme="minorHAnsi"/>
-          <w:i/>
-          <w:iCs/>
-          <w:sz w:val="24"/>
-          <w:szCs w:val="24"/>
-        </w:rPr>
-        <w:t xml:space="preserve">If you installed your dependencies with Conda </w:t>
-      </w:r>
-      <w:r>
-        <w:rPr>
-          <w:rFonts w:cstheme="minorHAnsi"/>
-          <w:i/>
-          <w:iCs/>
-          <w:sz w:val="24"/>
-          <w:szCs w:val="24"/>
-        </w:rPr>
-        <w:t xml:space="preserve">(‘conda </w:t>
-      </w:r>
-      <w:r>
-        <w:rPr>
-          <w:rFonts w:cstheme="minorHAnsi"/>
-          <w:i/>
-          <w:iCs/>
-          <w:sz w:val="24"/>
-          <w:szCs w:val="24"/>
-        </w:rPr>
-        <w:t>install</w:t>
-      </w:r>
-      <w:r>
-        <w:rPr>
-          <w:rFonts w:cstheme="minorHAnsi"/>
-          <w:i/>
-          <w:iCs/>
-          <w:sz w:val="24"/>
-          <w:szCs w:val="24"/>
-        </w:rPr>
-        <w:t xml:space="preserve">’) </w:t>
-      </w:r>
-      <w:r>
-        <w:rPr>
-          <w:rFonts w:cstheme="minorHAnsi"/>
-          <w:i/>
-          <w:iCs/>
-          <w:sz w:val="24"/>
-          <w:szCs w:val="24"/>
-        </w:rPr>
-        <w:t>but tr</w:t>
-      </w:r>
-      <w:r>
-        <w:rPr>
-          <w:rFonts w:cstheme="minorHAnsi"/>
-          <w:i/>
-          <w:iCs/>
-          <w:sz w:val="24"/>
-          <w:szCs w:val="24"/>
-        </w:rPr>
-        <w:t>ied</w:t>
-      </w:r>
-      <w:r>
-        <w:rPr>
-          <w:rFonts w:cstheme="minorHAnsi"/>
-          <w:i/>
-          <w:iCs/>
-          <w:sz w:val="24"/>
-          <w:szCs w:val="24"/>
-        </w:rPr>
-        <w:t xml:space="preserve"> to run the script with the Windows</w:t>
-      </w:r>
-      <w:r>
-        <w:rPr>
-          <w:rFonts w:cstheme="minorHAnsi"/>
-          <w:i/>
-          <w:iCs/>
-          <w:sz w:val="24"/>
-          <w:szCs w:val="24"/>
-        </w:rPr>
-        <w:t xml:space="preserve"> </w:t>
-      </w:r>
-      <w:r>
-        <w:rPr>
-          <w:rFonts w:cstheme="minorHAnsi"/>
-          <w:i/>
-          <w:iCs/>
-          <w:sz w:val="24"/>
-          <w:szCs w:val="24"/>
-        </w:rPr>
-        <w:t xml:space="preserve">command prompt you’ll likely get a bunch of dependency errors, so make sure you use the </w:t>
-      </w:r>
-      <w:r>
-        <w:rPr>
-          <w:rFonts w:cstheme="minorHAnsi"/>
-          <w:i/>
-          <w:iCs/>
-          <w:sz w:val="24"/>
-          <w:szCs w:val="24"/>
-        </w:rPr>
-        <w:t xml:space="preserve">appropriate </w:t>
-      </w:r>
-      <w:r>
-        <w:rPr>
-          <w:rFonts w:cstheme="minorHAnsi"/>
-          <w:i/>
-          <w:iCs/>
-          <w:sz w:val="24"/>
-          <w:szCs w:val="24"/>
-        </w:rPr>
-        <w:t>command prompt</w:t>
-      </w:r>
-      <w:r>
-        <w:rPr>
-          <w:rFonts w:cstheme="minorHAnsi"/>
-          <w:i/>
-          <w:iCs/>
-          <w:sz w:val="24"/>
-          <w:szCs w:val="24"/>
-        </w:rPr>
-        <w:t>.</w:t>
-      </w:r>
-    </w:p>
-    <w:p>
-      <w:pPr>
-        <w:pStyle w:val="NoSpacing"/>
-        <w:rPr>
-          <w:rFonts w:cstheme="minorHAnsi"/>
-          <w:sz w:val="24"/>
-          <w:szCs w:val="24"/>
-        </w:rPr>
-      </w:pPr>
-    </w:p>
-    <w:p>
-      <w:pPr>
-        <w:pStyle w:val="NoSpacing"/>
-        <w:rPr>
-          <w:rFonts w:cstheme="minorHAnsi"/>
           <w:sz w:val="24"/>
           <w:szCs w:val="24"/>
         </w:rPr>
@@ -1487,6 +1307,16 @@
         </w:rPr>
         <w:t>’.</w:t>
       </w:r>
+    </w:p>
+    <w:p>
+      <w:pPr>
+        <w:pStyle w:val="NoSpacing"/>
+        <w:rPr>
+          <w:rFonts w:cstheme="minorHAnsi"/>
+          <w:sz w:val="24"/>
+          <w:szCs w:val="24"/>
+        </w:rPr>
+      </w:pPr>
     </w:p>
     <w:p>
       <w:pPr>
@@ -1660,41 +1490,23 @@
           <w:sz w:val="24"/>
           <w:szCs w:val="24"/>
         </w:rPr>
-        <w:t xml:space="preserve">browse to the directory where the KML you created above is stored (make sure to click the actual KML file). Then set ‘Time-Based Refresh’ to ‘Periodically’ for every ‘1 </w:t>
-      </w:r>
-      <w:proofErr w:type="gramStart"/>
-      <w:r>
-        <w:rPr>
-          <w:rFonts w:cstheme="minorHAnsi"/>
-          <w:sz w:val="24"/>
-          <w:szCs w:val="24"/>
-        </w:rPr>
-        <w:t>secs’</w:t>
-      </w:r>
-      <w:proofErr w:type="gramEnd"/>
-      <w:r>
-        <w:rPr>
-          <w:rFonts w:cstheme="minorHAnsi"/>
-          <w:sz w:val="24"/>
-          <w:szCs w:val="24"/>
-        </w:rPr>
-        <w:t xml:space="preserve"> (the script </w:t>
-      </w:r>
-      <w:r>
-        <w:rPr>
-          <w:rFonts w:cstheme="minorHAnsi"/>
-          <w:sz w:val="24"/>
-          <w:szCs w:val="24"/>
-        </w:rPr>
-        <w:t>iterates the Whois lookup</w:t>
-      </w:r>
-      <w:r>
-        <w:rPr>
-          <w:rFonts w:cstheme="minorHAnsi"/>
-          <w:sz w:val="24"/>
-          <w:szCs w:val="24"/>
-        </w:rPr>
-        <w:t xml:space="preserve"> every 5 seconds, so this is a good default to use). Then click ‘OK’:</w:t>
+        <w:t xml:space="preserve">browse to the directory where the KML you created above is stored (make sure to click the actual KML file). Then set ‘Time-Based Refresh’ to ‘Periodically’ for every ‘1 secs’ (the script </w:t>
+      </w:r>
+      <w:r>
+        <w:rPr>
+          <w:rFonts w:cstheme="minorHAnsi"/>
+          <w:sz w:val="24"/>
+          <w:szCs w:val="24"/>
+        </w:rPr>
+        <w:t xml:space="preserve">iterates </w:t>
+      </w:r>
+      <w:r>
+        <w:rPr>
+          <w:rFonts w:cstheme="minorHAnsi"/>
+          <w:sz w:val="24"/>
+          <w:szCs w:val="24"/>
+        </w:rPr>
+        <w:t>every 5 seconds, so this is a good default to use). Then click ‘OK’:</w:t>
       </w:r>
     </w:p>
     <w:p>
@@ -2014,23 +1826,55 @@
           <w:sz w:val="24"/>
           <w:szCs w:val="24"/>
         </w:rPr>
-        <w:t>Anaconda prompt or Windows command prompt</w:t>
-      </w:r>
-      <w:r>
-        <w:rPr>
-          <w:rFonts w:cstheme="minorHAnsi"/>
-          <w:sz w:val="24"/>
-          <w:szCs w:val="24"/>
-        </w:rPr>
-        <w:t xml:space="preserve"> – </w:t>
-      </w:r>
-      <w:r>
-        <w:rPr>
-          <w:rFonts w:cstheme="minorHAnsi"/>
-          <w:sz w:val="24"/>
-          <w:szCs w:val="24"/>
-        </w:rPr>
-        <w:t>change directory back to where the script is stored if needed</w:t>
+        <w:t>Anaconda prompt</w:t>
+      </w:r>
+      <w:r>
+        <w:rPr>
+          <w:rFonts w:cstheme="minorHAnsi"/>
+          <w:sz w:val="24"/>
+          <w:szCs w:val="24"/>
+        </w:rPr>
+        <w:t xml:space="preserve"> </w:t>
+      </w:r>
+      <w:r>
+        <w:rPr>
+          <w:rFonts w:cstheme="minorHAnsi"/>
+          <w:sz w:val="24"/>
+          <w:szCs w:val="24"/>
+        </w:rPr>
+        <w:t xml:space="preserve">– </w:t>
+      </w:r>
+      <w:r>
+        <w:rPr>
+          <w:rFonts w:cstheme="minorHAnsi"/>
+          <w:sz w:val="24"/>
+          <w:szCs w:val="24"/>
+        </w:rPr>
+        <w:t xml:space="preserve">and </w:t>
+      </w:r>
+      <w:r>
+        <w:rPr>
+          <w:rFonts w:cstheme="minorHAnsi"/>
+          <w:sz w:val="24"/>
+          <w:szCs w:val="24"/>
+        </w:rPr>
+        <w:t xml:space="preserve">change directory back to where </w:t>
+      </w:r>
+      <w:r>
+        <w:rPr>
+          <w:rFonts w:cstheme="minorHAnsi"/>
+          <w:sz w:val="24"/>
+          <w:szCs w:val="24"/>
+        </w:rPr>
+        <w:t xml:space="preserve">the cloned repo is </w:t>
+      </w:r>
+      <w:r>
+        <w:rPr>
+          <w:rFonts w:cstheme="minorHAnsi"/>
+          <w:sz w:val="24"/>
+          <w:szCs w:val="24"/>
+        </w:rPr>
+        <w:t>if needed</w:t>
       </w:r>
       <w:r>
         <w:rPr>
@@ -2116,7 +1960,7 @@
           <w:sz w:val="24"/>
           <w:szCs w:val="24"/>
         </w:rPr>
-        <w:t>You should now see Google Earth immediately to start to refresh with new network connections:</w:t>
+        <w:t>You should now see Google Earth start to refresh with new network connections:</w:t>
       </w:r>
     </w:p>
     <w:p>
@@ -2136,9 +1980,9 @@
           <w:szCs w:val="24"/>
         </w:rPr>
         <w:drawing>
-          <wp:inline distT="0" distB="0" distL="0" distR="0" wp14:anchorId="735F7FFC" wp14:editId="1990B91E">
-            <wp:extent cx="4572000" cy="2701684"/>
-            <wp:effectExtent l="0" t="0" r="0" b="3810"/>
+          <wp:inline distT="0" distB="0" distL="0" distR="0" wp14:anchorId="735F7FFC" wp14:editId="339CB766">
+            <wp:extent cx="3657600" cy="2599738"/>
+            <wp:effectExtent l="0" t="0" r="0" b="0"/>
             <wp:docPr id="6" name="Picture 6" descr="Map&#10;&#10;Description automatically generated"/>
             <wp:cNvGraphicFramePr>
               <a:graphicFrameLocks xmlns:a="http://schemas.openxmlformats.org/drawingml/2006/main" noChangeAspect="1"/>
@@ -2150,20 +1994,27 @@
                     <pic:cNvPr id="6" name="Picture 6" descr="Map&#10;&#10;Description automatically generated"/>
                     <pic:cNvPicPr/>
                   </pic:nvPicPr>
-                  <pic:blipFill>
+                  <pic:blipFill rotWithShape="1">
                     <a:blip r:embed="rId15"/>
-                    <a:stretch>
-                      <a:fillRect/>
-                    </a:stretch>
+                    <a:srcRect r="16863"/>
+                    <a:stretch/>
                   </pic:blipFill>
-                  <pic:spPr>
+                  <pic:spPr bwMode="auto">
                     <a:xfrm>
                       <a:off x="0" y="0"/>
-                      <a:ext cx="4572000" cy="2701684"/>
+                      <a:ext cx="3667928" cy="2607079"/>
                     </a:xfrm>
                     <a:prstGeom prst="rect">
                       <a:avLst/>
                     </a:prstGeom>
+                    <a:ln>
+                      <a:noFill/>
+                    </a:ln>
+                    <a:extLst>
+                      <a:ext uri="{53640926-AAD7-44D8-BBD7-CCE9431645EC}">
+                        <a14:shadowObscured xmlns:a14="http://schemas.microsoft.com/office/drawing/2010/main"/>
+                      </a:ext>
+                    </a:extLst>
                   </pic:spPr>
                 </pic:pic>
               </a:graphicData>
@@ -2190,9 +2041,9 @@
         </w:rPr>
         <w:lastRenderedPageBreak/>
         <w:drawing>
-          <wp:inline distT="0" distB="0" distL="0" distR="0" wp14:anchorId="6470C607" wp14:editId="678D4677">
-            <wp:extent cx="4572000" cy="2824770"/>
-            <wp:effectExtent l="0" t="0" r="0" b="0"/>
+          <wp:inline distT="0" distB="0" distL="0" distR="0" wp14:anchorId="6470C607" wp14:editId="22594B6C">
+            <wp:extent cx="3657600" cy="3116667"/>
+            <wp:effectExtent l="0" t="0" r="0" b="7620"/>
             <wp:docPr id="7" name="Picture 7" descr="Map&#10;&#10;Description automatically generated"/>
             <wp:cNvGraphicFramePr>
               <a:graphicFrameLocks xmlns:a="http://schemas.openxmlformats.org/drawingml/2006/main" noChangeAspect="1"/>
@@ -2204,20 +2055,27 @@
                     <pic:cNvPr id="7" name="Picture 7" descr="Map&#10;&#10;Description automatically generated"/>
                     <pic:cNvPicPr/>
                   </pic:nvPicPr>
-                  <pic:blipFill>
+                  <pic:blipFill rotWithShape="1">
                     <a:blip r:embed="rId16"/>
-                    <a:stretch>
-                      <a:fillRect/>
-                    </a:stretch>
+                    <a:srcRect r="27492"/>
+                    <a:stretch/>
                   </pic:blipFill>
-                  <pic:spPr>
+                  <pic:spPr bwMode="auto">
                     <a:xfrm>
                       <a:off x="0" y="0"/>
-                      <a:ext cx="4572000" cy="2824770"/>
+                      <a:ext cx="3657600" cy="3116667"/>
                     </a:xfrm>
                     <a:prstGeom prst="rect">
                       <a:avLst/>
                     </a:prstGeom>
+                    <a:ln>
+                      <a:noFill/>
+                    </a:ln>
+                    <a:extLst>
+                      <a:ext uri="{53640926-AAD7-44D8-BBD7-CCE9431645EC}">
+                        <a14:shadowObscured xmlns:a14="http://schemas.microsoft.com/office/drawing/2010/main"/>
+                      </a:ext>
+                    </a:extLst>
                   </pic:spPr>
                 </pic:pic>
               </a:graphicData>
@@ -2300,7 +2158,23 @@
           <w:sz w:val="24"/>
           <w:szCs w:val="24"/>
         </w:rPr>
-        <w:t>. I also cannot guarantee you won’t run into errors that I haven’t foreseen in my fledgling coding experience, so stay tuned as I develop this into a more robust capability</w:t>
+        <w:t xml:space="preserve">. I also cannot guarantee you won’t run into errors that I haven’t foreseen </w:t>
+      </w:r>
+      <w:r>
+        <w:rPr>
+          <w:rFonts w:cstheme="minorHAnsi"/>
+          <w:sz w:val="24"/>
+          <w:szCs w:val="24"/>
+        </w:rPr>
+        <w:t>with</w:t>
+      </w:r>
+      <w:r>
+        <w:rPr>
+          <w:rFonts w:cstheme="minorHAnsi"/>
+          <w:sz w:val="24"/>
+          <w:szCs w:val="24"/>
+        </w:rPr>
+        <w:t xml:space="preserve"> my fledgling coding experience, so stay tuned as I develop this into a more robust capability</w:t>
       </w:r>
       <w:r>
         <w:rPr>

</xml_diff>